<commit_message>
Fixed Alt-Text in images
</commit_message>
<xml_diff>
--- a/LiberalArtsMath/Project1.docx
+++ b/LiberalArtsMath/Project1.docx
@@ -209,7 +209,7 @@
           <wp:inline>
             <wp:extent cx="6400800" cy="2810698"/>
             <wp:effectExtent b="0" l="0" r="0" t="0"/>
-            <wp:docPr descr="Image of the Aaron’s website. A Samsung 75” TV is shown. The cash price of $1,689.99 is highlighted. The total cost of ownership is also highlighted." title="" id="23" name="Picture"/>
+            <wp:docPr descr="Aaron’s Website" title="Image of the Aaron's website. A Samsung 75 in. TV is shown. The cash price of $1,689.99 is highlighted. The total cost of ownership is also highlighted." id="23" name="Picture"/>
             <a:graphic>
               <a:graphicData uri="http://schemas.openxmlformats.org/drawingml/2006/picture">
                 <pic:pic>
@@ -252,13 +252,7 @@
         <w:pStyle w:val="ImageCaption"/>
       </w:pPr>
       <w:r>
-        <w:t xml:space="preserve">Image of the Aaron’s website. A Samsung 75” TV is shown. The cash price of $1,689.99 is highlighted.</w:t>
-      </w:r>
-      <w:r>
-        <w:t xml:space="preserve"> </w:t>
-      </w:r>
-      <w:r>
-        <w:t xml:space="preserve">The total cost of ownership is also highlighted.</w:t>
+        <w:t xml:space="preserve">Aaron’s Website</w:t>
       </w:r>
     </w:p>
     <w:p>
@@ -299,7 +293,7 @@
           <wp:inline>
             <wp:extent cx="6400800" cy="3707887"/>
             <wp:effectExtent b="0" l="0" r="0" t="0"/>
-            <wp:docPr descr="Image of the Walmart website. The same Samsung 75” TV is shown. The price is $847.99." title="" id="27" name="Picture"/>
+            <wp:docPr descr="Walmart Website" title="Image of the Walmart website. The same Samsung 75 in. TV is shown. The price is $847.99." id="27" name="Picture"/>
             <a:graphic>
               <a:graphicData uri="http://schemas.openxmlformats.org/drawingml/2006/picture">
                 <pic:pic>
@@ -342,7 +336,7 @@
         <w:pStyle w:val="ImageCaption"/>
       </w:pPr>
       <w:r>
-        <w:t xml:space="preserve">Image of the Walmart website. The same Samsung 75” TV is shown. The price is $847.99.</w:t>
+        <w:t xml:space="preserve">Walmart Website</w:t>
       </w:r>
     </w:p>
     <w:p>
@@ -378,7 +372,7 @@
           <wp:inline>
             <wp:extent cx="6400800" cy="3852908"/>
             <wp:effectExtent b="0" l="0" r="0" t="0"/>
-            <wp:docPr descr="Image of the Capital One website. The Quicksilver APR is 14.99%." title="" id="30" name="Picture"/>
+            <wp:docPr descr="Capital One Website" title="Image of the Capital One website. The Quicksilver APR is 14.99%." id="30" name="Picture"/>
             <a:graphic>
               <a:graphicData uri="http://schemas.openxmlformats.org/drawingml/2006/picture">
                 <pic:pic>
@@ -421,7 +415,7 @@
         <w:pStyle w:val="ImageCaption"/>
       </w:pPr>
       <w:r>
-        <w:t xml:space="preserve">Image of the Capital One website. The Quicksilver APR is 14.99%.</w:t>
+        <w:t xml:space="preserve">Capital One Website</w:t>
       </w:r>
     </w:p>
     <w:bookmarkEnd w:id="32"/>

</xml_diff>